<commit_message>
Added 4th edition reference documents
</commit_message>
<xml_diff>
--- a/Reference/5th Edition Word Documents/AIDSHIVSTD_2012 - Final 2018 - Footnotes copy.docx
+++ b/Reference/5th Edition Word Documents/AIDSHIVSTD_2012 - Final 2018 - Footnotes copy.docx
@@ -5320,9 +5320,10 @@
 </file>
 
 <file path=customXml/item3.xml><?xml version="1.0" encoding="utf-8"?>
-<ct:contentTypeSchema xmlns:ct="http://schemas.microsoft.com/office/2006/metadata/contentType" xmlns:ma="http://schemas.microsoft.com/office/2006/metadata/properties/metaAttributes" ct:_="" ma:_="" ma:contentTypeName="Document" ma:contentTypeID="0x010100FFA8739BA1019D47960C675B9B3F6820" ma:contentTypeVersion="3" ma:contentTypeDescription="Create a new document." ma:contentTypeScope="" ma:versionID="55e0f2d5d531b937448a0693eaf03fd0">
-  <xsd:schema xmlns:xsd="http://www.w3.org/2001/XMLSchema" xmlns:xs="http://www.w3.org/2001/XMLSchema" xmlns:p="http://schemas.microsoft.com/office/2006/metadata/properties" xmlns:ns2="0cfadd86-a1a9-474f-b6eb-99ec3ef85d16" targetNamespace="http://schemas.microsoft.com/office/2006/metadata/properties" ma:root="true" ma:fieldsID="ce2c555a67278117ab26471ca59f2c66" ns2:_="">
+<ct:contentTypeSchema xmlns:ct="http://schemas.microsoft.com/office/2006/metadata/contentType" xmlns:ma="http://schemas.microsoft.com/office/2006/metadata/properties/metaAttributes" ct:_="" ma:_="" ma:contentTypeName="Document" ma:contentTypeID="0x010100FFA8739BA1019D47960C675B9B3F6820" ma:contentTypeVersion="8" ma:contentTypeDescription="Create a new document." ma:contentTypeScope="" ma:versionID="0718083d3a4670ed9f16cd11df1445e8">
+  <xsd:schema xmlns:xsd="http://www.w3.org/2001/XMLSchema" xmlns:xs="http://www.w3.org/2001/XMLSchema" xmlns:p="http://schemas.microsoft.com/office/2006/metadata/properties" xmlns:ns2="0cfadd86-a1a9-474f-b6eb-99ec3ef85d16" xmlns:ns3="be67b25f-4565-4fdb-a73b-b15736280f77" targetNamespace="http://schemas.microsoft.com/office/2006/metadata/properties" ma:root="true" ma:fieldsID="0c84221e7ed96d70685c02f625c5a54f" ns2:_="" ns3:_="">
     <xsd:import namespace="0cfadd86-a1a9-474f-b6eb-99ec3ef85d16"/>
+    <xsd:import namespace="be67b25f-4565-4fdb-a73b-b15736280f77"/>
     <xsd:element name="properties">
       <xsd:complexType>
         <xsd:sequence>
@@ -5332,6 +5333,11 @@
                 <xsd:element ref="ns2:MediaServiceMetadata" minOccurs="0"/>
                 <xsd:element ref="ns2:MediaServiceFastMetadata" minOccurs="0"/>
                 <xsd:element ref="ns2:MediaServiceDateTaken" minOccurs="0"/>
+                <xsd:element ref="ns2:MediaServiceAutoTags" minOccurs="0"/>
+                <xsd:element ref="ns2:MediaServiceGenerationTime" minOccurs="0"/>
+                <xsd:element ref="ns2:MediaServiceEventHashCode" minOccurs="0"/>
+                <xsd:element ref="ns3:SharedWithUsers" minOccurs="0"/>
+                <xsd:element ref="ns3:SharedWithDetails" minOccurs="0"/>
               </xsd:all>
             </xsd:complexType>
           </xsd:element>
@@ -5355,6 +5361,51 @@
     <xsd:element name="MediaServiceDateTaken" ma:index="10" nillable="true" ma:displayName="MediaServiceDateTaken" ma:hidden="true" ma:internalName="MediaServiceDateTaken" ma:readOnly="true">
       <xsd:simpleType>
         <xsd:restriction base="dms:Text"/>
+      </xsd:simpleType>
+    </xsd:element>
+    <xsd:element name="MediaServiceAutoTags" ma:index="11" nillable="true" ma:displayName="Tags" ma:internalName="MediaServiceAutoTags" ma:readOnly="true">
+      <xsd:simpleType>
+        <xsd:restriction base="dms:Text"/>
+      </xsd:simpleType>
+    </xsd:element>
+    <xsd:element name="MediaServiceGenerationTime" ma:index="12" nillable="true" ma:displayName="MediaServiceGenerationTime" ma:hidden="true" ma:internalName="MediaServiceGenerationTime" ma:readOnly="true">
+      <xsd:simpleType>
+        <xsd:restriction base="dms:Text"/>
+      </xsd:simpleType>
+    </xsd:element>
+    <xsd:element name="MediaServiceEventHashCode" ma:index="13" nillable="true" ma:displayName="MediaServiceEventHashCode" ma:hidden="true" ma:internalName="MediaServiceEventHashCode" ma:readOnly="true">
+      <xsd:simpleType>
+        <xsd:restriction base="dms:Text"/>
+      </xsd:simpleType>
+    </xsd:element>
+  </xsd:schema>
+  <xsd:schema xmlns:xsd="http://www.w3.org/2001/XMLSchema" xmlns:xs="http://www.w3.org/2001/XMLSchema" xmlns:dms="http://schemas.microsoft.com/office/2006/documentManagement/types" xmlns:pc="http://schemas.microsoft.com/office/infopath/2007/PartnerControls" targetNamespace="be67b25f-4565-4fdb-a73b-b15736280f77" elementFormDefault="qualified">
+    <xsd:import namespace="http://schemas.microsoft.com/office/2006/documentManagement/types"/>
+    <xsd:import namespace="http://schemas.microsoft.com/office/infopath/2007/PartnerControls"/>
+    <xsd:element name="SharedWithUsers" ma:index="14" nillable="true" ma:displayName="Shared With" ma:internalName="SharedWithUsers" ma:readOnly="true">
+      <xsd:complexType>
+        <xsd:complexContent>
+          <xsd:extension base="dms:UserMulti">
+            <xsd:sequence>
+              <xsd:element name="UserInfo" minOccurs="0" maxOccurs="unbounded">
+                <xsd:complexType>
+                  <xsd:sequence>
+                    <xsd:element name="DisplayName" type="xsd:string" minOccurs="0"/>
+                    <xsd:element name="AccountId" type="dms:UserId" minOccurs="0" nillable="true"/>
+                    <xsd:element name="AccountType" type="xsd:string" minOccurs="0"/>
+                  </xsd:sequence>
+                </xsd:complexType>
+              </xsd:element>
+            </xsd:sequence>
+          </xsd:extension>
+        </xsd:complexContent>
+      </xsd:complexType>
+    </xsd:element>
+    <xsd:element name="SharedWithDetails" ma:index="15" nillable="true" ma:displayName="Shared With Details" ma:internalName="SharedWithDetails" ma:readOnly="true">
+      <xsd:simpleType>
+        <xsd:restriction base="dms:Note">
+          <xsd:maxLength value="255"/>
+        </xsd:restriction>
       </xsd:simpleType>
     </xsd:element>
   </xsd:schema>
@@ -5479,7 +5530,7 @@
 </file>
 
 <file path=customXml/itemProps3.xml><?xml version="1.0" encoding="utf-8"?>
-<ds:datastoreItem xmlns:ds="http://schemas.openxmlformats.org/officeDocument/2006/customXml" ds:itemID="{D6804BDA-A28C-49D1-B14E-C0B92905A9D9}"/>
+<ds:datastoreItem xmlns:ds="http://schemas.openxmlformats.org/officeDocument/2006/customXml" ds:itemID="{D8BA374F-42DF-40B1-AF09-3816D0335A3C}"/>
 </file>
 
 <file path=customXml/itemProps4.xml><?xml version="1.0" encoding="utf-8"?>

</xml_diff>